<commit_message>
no static in git
</commit_message>
<xml_diff>
--- a/giveinfo/articlesContent/valentine_me.docx
+++ b/giveinfo/articlesContent/valentine_me.docx
@@ -24,58 +24,7 @@
         <w:rPr>
           <w:rFonts w:hint="eastAsia"/>
         </w:rPr>
-        <w:t>バレンタインデーは昔から、男女の愛の行事である。</w:t>
-      </w:r>
-      <w:r>
-        <w:rPr>
-          <w:rFonts w:hint="eastAsia"/>
-        </w:rPr>
-        <w:t>日本は</w:t>
-      </w:r>
-      <w:r>
-        <w:rPr>
-          <w:rFonts w:hint="eastAsia"/>
-        </w:rPr>
-        <w:t>例によって</w:t>
-      </w:r>
-      <w:r>
-        <w:rPr>
-          <w:rFonts w:hint="eastAsia"/>
-        </w:rPr>
-        <w:t>特殊で、女性が男性に、チョコレートを贈る</w:t>
-      </w:r>
-      <w:r>
-        <w:rPr>
-          <w:rFonts w:hint="eastAsia"/>
-        </w:rPr>
-        <w:t>日とされている</w:t>
-      </w:r>
-      <w:r>
-        <w:rPr>
-          <w:rFonts w:hint="eastAsia"/>
-        </w:rPr>
-        <w:t>。</w:t>
-      </w:r>
-      <w:r>
-        <w:rPr>
-          <w:rFonts w:hint="eastAsia"/>
-        </w:rPr>
-        <w:t>ドイツなど欧米では、男性が、奥さんや交際している女性に花などの贈り物をする。最近では、女性も旦那さんや交際している男性に贈り物をすることも多い。</w:t>
-      </w:r>
-    </w:p>
-    <w:p>
-      <w:pPr>
-        <w:rPr>
-          <w:rFonts w:hint="eastAsia"/>
-        </w:rPr>
-      </w:pPr>
-    </w:p>
-    <w:p>
-      <w:r>
-        <w:rPr>
-          <w:rFonts w:hint="eastAsia"/>
-        </w:rPr>
-        <w:t>少なくともドイツでは、シングルの人にとってバレンタインデーは昨日と変わらないただの1日に過ぎない。しかし日本のバレンタインデーは、男にとって、「チョコレートをいくつもらえるか」という超客観的基準により自己評価の変更を余儀なくされる恐るべき1日となる。問題は、ほとんどの男にとって、自己評価を下方修正せざるをえないことである。</w:t>
+        <w:t>バレンタインデーは昔から、男女の愛の行事である。日本は例によって特殊で、女性が男性に、チョコレートを贈る日とされている。ドイツなど欧米では、男性が、奥さんや交際している女性に花などの贈り物をする。最近では、女性も旦那さんや交際している男性に贈り物をすることも多い。</w:t>
       </w:r>
     </w:p>
     <w:p/>
@@ -84,7 +33,237 @@
         <w:rPr>
           <w:rFonts w:hint="eastAsia"/>
         </w:rPr>
-        <w:t>なぜなら、チョコレートをもらえない男は、本当にもらえないからである。</w:t>
+        <w:t>少なくともドイツでは、シングルの人にとってバレンタインデーは昨日と変わらないただの1日に過ぎない。しかし日本のバレンタインデーは、男にとって、「チョコレートをいくつもらえるか」という超客観的基準により自己評価の変更を余儀なくされる恐るべき1</w:t>
+      </w:r>
+      <w:r>
+        <w:rPr>
+          <w:rFonts w:hint="eastAsia"/>
+        </w:rPr>
+        <w:t>日である</w:t>
+      </w:r>
+      <w:r>
+        <w:rPr>
+          <w:rFonts w:hint="eastAsia"/>
+        </w:rPr>
+        <w:t>。</w:t>
+      </w:r>
+      <w:r>
+        <w:rPr>
+          <w:rFonts w:hint="eastAsia"/>
+        </w:rPr>
+        <w:t>女子の皆様には明白なように</w:t>
+      </w:r>
+      <w:r>
+        <w:rPr>
+          <w:rFonts w:hint="eastAsia"/>
+        </w:rPr>
+        <w:t>、男は</w:t>
+      </w:r>
+      <w:r>
+        <w:rPr>
+          <w:rFonts w:hint="eastAsia"/>
+        </w:rPr>
+        <w:t>アホである</w:t>
+      </w:r>
+      <w:r>
+        <w:rPr>
+          <w:rFonts w:hint="eastAsia"/>
+        </w:rPr>
+        <w:t>。</w:t>
+      </w:r>
+      <w:r>
+        <w:rPr>
+          <w:rFonts w:hint="eastAsia"/>
+        </w:rPr>
+        <w:t>なんとなく自分はイケてる気がして、自分はモテるという妄想を持て余している。そのため、チョコレートの数、という</w:t>
+      </w:r>
+      <w:r>
+        <w:rPr>
+          <w:rFonts w:hint="eastAsia"/>
+        </w:rPr>
+        <w:t>誰の目にも明白な</w:t>
+      </w:r>
+      <w:r>
+        <w:rPr>
+          <w:rFonts w:hint="eastAsia"/>
+        </w:rPr>
+        <w:t>絶対評価は</w:t>
+      </w:r>
+      <w:r>
+        <w:rPr>
+          <w:rFonts w:hint="eastAsia"/>
+        </w:rPr>
+        <w:t>、</w:t>
+      </w:r>
+      <w:r>
+        <w:rPr>
+          <w:rFonts w:hint="eastAsia"/>
+        </w:rPr>
+        <w:t>残酷な現実を男に突き付けることになる。もちろん、「そもそも、チョコレートの数え方は任意である。つまり、分子数で数えてもいいはずである。10ｇのチョコレートをもらったとして、</w:t>
+      </w:r>
+      <w:r>
+        <w:rPr>
+          <w:rFonts w:hint="eastAsia"/>
+        </w:rPr>
+        <w:t>そこ</w:t>
+      </w:r>
+      <w:r>
+        <w:rPr>
+          <w:rFonts w:hint="eastAsia"/>
+        </w:rPr>
+        <w:t>に5</w:t>
+      </w:r>
+      <w:r>
+        <w:rPr>
+          <w:rFonts w:hint="eastAsia"/>
+        </w:rPr>
+        <w:t>ｇの脂質</w:t>
+      </w:r>
+      <w:r>
+        <w:rPr>
+          <w:rFonts w:hint="eastAsia"/>
+        </w:rPr>
+        <w:t>と5</w:t>
+      </w:r>
+      <w:r>
+        <w:rPr>
+          <w:rFonts w:hint="eastAsia"/>
+        </w:rPr>
+        <w:t>ｇの糖質が含まれているとし、脂質は全て飽和脂肪酸、糖質は全てスクロースであると</w:t>
+      </w:r>
+      <w:r>
+        <w:rPr>
+          <w:rFonts w:hint="eastAsia"/>
+        </w:rPr>
+        <w:t>仮定</w:t>
+      </w:r>
+      <w:r>
+        <w:rPr>
+          <w:rFonts w:hint="eastAsia"/>
+        </w:rPr>
+        <w:t>、アボガドロ数が</w:t>
+      </w:r>
+      <w:r>
+        <w:rPr>
+          <w:rFonts w:hint="eastAsia"/>
+        </w:rPr>
+        <w:t>6.0かけ10の23乗</w:t>
+      </w:r>
+      <w:r>
+        <w:rPr>
+          <w:rFonts w:hint="eastAsia"/>
+        </w:rPr>
+        <w:t>であるとすると……含まれる分子数は</w:t>
+      </w:r>
+      <w:r>
+        <w:rPr>
+          <w:rFonts w:hint="eastAsia"/>
+        </w:rPr>
+        <w:t>2かけ</w:t>
+      </w:r>
+      <w:r>
+        <w:rPr>
+          <w:rFonts w:hint="eastAsia"/>
+        </w:rPr>
+        <w:t>10</w:t>
+      </w:r>
+      <w:r>
+        <w:rPr>
+          <w:rFonts w:hint="eastAsia"/>
+        </w:rPr>
+        <w:t>の22乗個</w:t>
+      </w:r>
+      <w:bookmarkStart w:id="0" w:name="_GoBack"/>
+      <w:bookmarkEnd w:id="0"/>
+      <w:r>
+        <w:rPr>
+          <w:rFonts w:hint="eastAsia"/>
+        </w:rPr>
+        <w:t>!つまり</w:t>
+      </w:r>
+      <w:r>
+        <w:rPr>
+          <w:rFonts w:hint="eastAsia"/>
+        </w:rPr>
+        <w:t>、</w:t>
+      </w:r>
+      <w:r>
+        <w:rPr>
+          <w:rFonts w:hint="eastAsia"/>
+        </w:rPr>
+        <w:t>俺</w:t>
+      </w:r>
+      <w:r>
+        <w:rPr>
+          <w:rFonts w:hint="eastAsia"/>
+        </w:rPr>
+        <w:t>がもらったチョコレートの数は</w:t>
+      </w:r>
+      <w:r>
+        <w:rPr>
+          <w:rFonts w:hint="eastAsia"/>
+        </w:rPr>
+        <w:t>（</w:t>
+      </w:r>
+      <w:r>
+        <w:rPr>
+          <w:rFonts w:hint="eastAsia"/>
+        </w:rPr>
+        <w:t>ほぼ</w:t>
+      </w:r>
+      <w:r>
+        <w:rPr>
+          <w:rFonts w:hint="eastAsia"/>
+        </w:rPr>
+        <w:t>）</w:t>
+      </w:r>
+      <w:r>
+        <w:rPr>
+          <w:rFonts w:hint="eastAsia"/>
+        </w:rPr>
+        <w:t>無限！」など</w:t>
+      </w:r>
+      <w:r>
+        <w:rPr>
+          <w:rFonts w:hint="eastAsia"/>
+        </w:rPr>
+        <w:t>と</w:t>
+      </w:r>
+      <w:r>
+        <w:rPr>
+          <w:rFonts w:hint="eastAsia"/>
+        </w:rPr>
+        <w:t>高校化学を間違って応用して逃げるとこまで逃げても良いが、</w:t>
+      </w:r>
+      <w:r>
+        <w:rPr>
+          <w:rFonts w:hint="eastAsia"/>
+        </w:rPr>
+        <w:t>ほとんどの男にとって</w:t>
+      </w:r>
+      <w:r>
+        <w:rPr>
+          <w:rFonts w:hint="eastAsia"/>
+        </w:rPr>
+        <w:t>バレンタインデーは</w:t>
+      </w:r>
+      <w:r>
+        <w:rPr>
+          <w:rFonts w:hint="eastAsia"/>
+        </w:rPr>
+        <w:t>、自己評価を下方修正せざるをえない</w:t>
+      </w:r>
+      <w:r>
+        <w:rPr>
+          <w:rFonts w:hint="eastAsia"/>
+        </w:rPr>
+        <w:t>日であろう</w:t>
+      </w:r>
+      <w:r>
+        <w:rPr>
+          <w:rFonts w:hint="eastAsia"/>
+        </w:rPr>
+        <w:t>。</w:t>
       </w:r>
     </w:p>
     <w:p/>
@@ -93,6 +272,15 @@
         <w:rPr>
           <w:rFonts w:hint="eastAsia"/>
         </w:rPr>
+        <w:t>なぜなら、チョコレートをもらえない男は、本当にもらえないからである。</w:t>
+      </w:r>
+    </w:p>
+    <w:p/>
+    <w:p>
+      <w:r>
+        <w:rPr>
+          <w:rFonts w:hint="eastAsia"/>
+        </w:rPr>
         <w:t>人間</w:t>
       </w:r>
       <w:r>
@@ -111,7 +299,124 @@
         <w:rPr>
           <w:rFonts w:hint="eastAsia"/>
         </w:rPr>
-        <w:t>るが、それゆえにスケールフリー、べき乗則に従う性質を持つ。つまり、男は、チョコをたくさんもらえる少数の男と、全然もらえないたくさんの男に分かれるのである。このべき乗則というのは、自然界を貫く世界の真理であり、変えることはできない。なので、チョコレートをもらえないことがストレスなら、そのストレスの元を断とうとする能動的コーピングよりも、ストレスをよりやすらかな気持ちで受け入れようとする受湯的コーピングの方が役に立つのだ。</w:t>
+        <w:t>り</w:t>
+      </w:r>
+      <w:r>
+        <w:rPr>
+          <w:rFonts w:hint="eastAsia"/>
+        </w:rPr>
+        <w:t>、スケールフリー、べき乗則に従う性質を持つ。つまり、男は、チョコをたくさんもらえる少数の男と、全然もらえないたくさんの男に分</w:t>
+      </w:r>
+      <w:r>
+        <w:rPr>
+          <w:rFonts w:hint="eastAsia"/>
+        </w:rPr>
+        <w:t>類される</w:t>
+      </w:r>
+      <w:r>
+        <w:rPr>
+          <w:rFonts w:hint="eastAsia"/>
+        </w:rPr>
+        <w:t>。このべき乗則というのは、自然界を貫く世界の真理であり、変えることはできない。なので、</w:t>
+      </w:r>
+      <w:r>
+        <w:rPr>
+          <w:rFonts w:hint="eastAsia"/>
+        </w:rPr>
+        <w:t>バレンタインに</w:t>
+      </w:r>
+      <w:r>
+        <w:rPr>
+          <w:rFonts w:hint="eastAsia"/>
+        </w:rPr>
+        <w:t>チョコレートをもらえないストレス</w:t>
+      </w:r>
+      <w:r>
+        <w:rPr>
+          <w:rFonts w:hint="eastAsia"/>
+        </w:rPr>
+        <w:t>を</w:t>
+      </w:r>
+      <w:r>
+        <w:rPr>
+          <w:rFonts w:hint="eastAsia"/>
+        </w:rPr>
+        <w:t>元</w:t>
+      </w:r>
+      <w:r>
+        <w:rPr>
+          <w:rFonts w:hint="eastAsia"/>
+        </w:rPr>
+        <w:t>から断とうとする能動的コーピングは難しそうだ。</w:t>
+      </w:r>
+    </w:p>
+    <w:p/>
+    <w:p>
+      <w:r>
+        <w:rPr>
+          <w:rFonts w:hint="eastAsia"/>
+        </w:rPr>
+        <w:t>では</w:t>
+      </w:r>
+      <w:r>
+        <w:rPr>
+          <w:rFonts w:hint="eastAsia"/>
+        </w:rPr>
+        <w:t>、</w:t>
+      </w:r>
+      <w:r>
+        <w:rPr>
+          <w:rFonts w:hint="eastAsia"/>
+        </w:rPr>
+        <w:t>ストレスの受け止め方を変える</w:t>
+      </w:r>
+      <w:r>
+        <w:rPr>
+          <w:rFonts w:hint="eastAsia"/>
+        </w:rPr>
+        <w:t>受動的コーピング</w:t>
+      </w:r>
+      <w:r>
+        <w:rPr>
+          <w:rFonts w:hint="eastAsia"/>
+        </w:rPr>
+        <w:t>はどうだろうか</w:t>
+      </w:r>
+      <w:r>
+        <w:rPr>
+          <w:rFonts w:hint="eastAsia"/>
+        </w:rPr>
+        <w:t>。</w:t>
+      </w:r>
+      <w:r>
+        <w:rPr>
+          <w:rFonts w:hint="eastAsia"/>
+        </w:rPr>
+        <w:t>チョコをもらえなかったことを肯定的に捉え、</w:t>
+      </w:r>
+      <w:r>
+        <w:rPr>
+          <w:rFonts w:hint="eastAsia"/>
+        </w:rPr>
+        <w:t>「</w:t>
+      </w:r>
+      <w:r>
+        <w:rPr>
+          <w:rFonts w:hint="eastAsia"/>
+        </w:rPr>
+        <w:t>リア充が生活習慣病に一歩近づく中、オレは相変わらずstay fit!これを勝ちと言わずしてなんと言えば（白目）」</w:t>
+      </w:r>
+      <w:r>
+        <w:rPr>
+          <w:rFonts w:hint="eastAsia"/>
+        </w:rPr>
+        <w:t>。</w:t>
+      </w:r>
+      <w:r>
+        <w:rPr>
+          <w:rFonts w:hint="eastAsia"/>
+        </w:rPr>
+        <w:t>チョコレートは比較的健康によい食品であり、チョコレートをとらない肯定的な理由を見つけるのは難しい。</w:t>
       </w:r>
     </w:p>
     <w:p/>
@@ -125,19 +430,8 @@
         <w:rPr>
           <w:rFonts w:hint="eastAsia"/>
         </w:rPr>
-        <w:t>だが実は、受動的コーピングも実は難しい。</w:t>
-      </w:r>
-      <w:r>
-        <w:rPr>
-          <w:rFonts w:hint="eastAsia"/>
-        </w:rPr>
-        <w:t>チョコが欲しいなら買えばいい。が、もちろん欲しいのはチョコではなく、それに付随する個人的文脈である。女の子が、自分のことを思って、何かを用意してくれた、という事実が男の自尊心を高めるのである。</w:t>
-      </w:r>
-      <w:r>
-        <w:rPr>
-          <w:rFonts w:hint="eastAsia"/>
-        </w:rPr>
-        <w:t>自尊心が削られたのを、肯定的にとらえるのは至難の業である。</w:t>
+        <w:lastRenderedPageBreak/>
+        <w:t>このように、受動的、能動的コーピングのどちらも通用しない場合、海外へ逃げるしかない</w:t>
       </w:r>
     </w:p>
     <w:p/>
@@ -146,7 +440,25 @@
         <w:rPr>
           <w:rFonts w:hint="eastAsia"/>
         </w:rPr>
-        <w:t>じゃあ海外へ逃げればいいじゃん……</w:t>
+        <w:t>……となりそうだが、少し待とう。</w:t>
+      </w:r>
+      <w:r>
+        <w:rPr>
+          <w:rFonts w:hint="eastAsia"/>
+        </w:rPr>
+        <w:t>コーピングが上手くいかない場合、往々にしてスキーマ（一般的認知。車、エビフライ、学園生活</w:t>
+      </w:r>
+      <w:r>
+        <w:rPr>
+          <w:rFonts w:hint="eastAsia"/>
+        </w:rPr>
+        <w:t>、セレブ、こういった言葉について、具体的ではないけどパッと</w:t>
+      </w:r>
+      <w:r>
+        <w:rPr>
+          <w:rFonts w:hint="eastAsia"/>
+        </w:rPr>
+        <w:t>知識・印象が浮かぶでしょ？それのこと）の歪みが存在する。この歪みを是正することにより、受動的コーピングが上手くいくのみならず、能動的コーピングまで可能になることもある。</w:t>
       </w:r>
     </w:p>
     <w:p/>
@@ -155,25 +467,25 @@
         <w:rPr>
           <w:rFonts w:hint="eastAsia"/>
         </w:rPr>
-        <w:t>……となりそうだが、少し待とう。</w:t>
-      </w:r>
-      <w:r>
-        <w:rPr>
-          <w:rFonts w:hint="eastAsia"/>
-        </w:rPr>
-        <w:t>そもそも、</w:t>
-      </w:r>
-      <w:r>
-        <w:rPr>
-          <w:rFonts w:hint="eastAsia"/>
-        </w:rPr>
-        <w:t>女性からチョコレートをもらうことは、本当に無理なことなんだろうか。</w:t>
-      </w:r>
-      <w:r>
-        <w:rPr>
-          <w:rFonts w:hint="eastAsia"/>
-        </w:rPr>
-        <w:t>受動的コーピングが上手くいかない場合、往々にしてスキーマ（一般的認知。車、エビフライ、学園生活、セレブ、こういった言葉について、具体的ではないけど一般化された知識・印象が浮かぶでしょ？それのこと）の歪みが存在する。この歪みを是正することにより、受動的コーピングが上手くいくのみならず、能動的コーピングまで可能になることもある。</w:t>
+        <w:t>今回の場合</w:t>
+      </w:r>
+      <w:r>
+        <w:rPr>
+          <w:rFonts w:hint="eastAsia"/>
+        </w:rPr>
+        <w:t>、「バレンタインデー」</w:t>
+      </w:r>
+      <w:r>
+        <w:rPr>
+          <w:rFonts w:hint="eastAsia"/>
+        </w:rPr>
+        <w:t>。これは</w:t>
+      </w:r>
+      <w:r>
+        <w:rPr>
+          <w:rFonts w:hint="eastAsia"/>
+        </w:rPr>
+        <w:t>どういう日のことだろうか。</w:t>
       </w:r>
     </w:p>
     <w:p/>
@@ -182,7 +494,7 @@
         <w:rPr>
           <w:rFonts w:hint="eastAsia"/>
         </w:rPr>
-        <w:t>例えば、「バレンタインデー」とは、どういう日のことだろうか。</w:t>
+        <w:t>「女性が意中の男性にチョコレートを贈る日」</w:t>
       </w:r>
     </w:p>
     <w:p/>
@@ -191,7 +503,85 @@
         <w:rPr>
           <w:rFonts w:hint="eastAsia"/>
         </w:rPr>
-        <w:t>「女性が意中の男性にチョコレートを贈る日」</w:t>
+        <w:t>もしそう答える男性がいたら、それはスキーマの歪みである。</w:t>
+      </w:r>
+      <w:r>
+        <w:rPr>
+          <w:rFonts w:hint="eastAsia"/>
+        </w:rPr>
+        <w:t>ほとんどの場合バレンタインデーは、女性がお世話になった周りの人たち（女性含む）にチョコレートという贈り物をする日であり、いわゆる義理チョコが大部分を占める。つまり、なぜ多くの男性がチョコを全くもらえないかというと、そもそも彼らが女性に何もしてあげてこなかったからである。</w:t>
+      </w:r>
+      <w:r>
+        <w:rPr>
+          <w:rFonts w:hint="eastAsia"/>
+        </w:rPr>
+        <w:t>何もしてあげてないのに、女性が自分に好意を持ち、バレンタインデーという社会的文脈がふんだんに含まれる日に、告白と同義のチョコレートをくれる、ということを想定しているから何ももらえないのである。</w:t>
+      </w:r>
+      <w:r>
+        <w:rPr>
+          <w:rFonts w:hint="eastAsia"/>
+        </w:rPr>
+        <w:t>自分は安全な場所にいて、女性にだけリスクを背負わせているからダメなのである。</w:t>
+      </w:r>
+      <w:r>
+        <w:rPr>
+          <w:rFonts w:hint="eastAsia"/>
+        </w:rPr>
+        <w:t>あ、なんか自分で書いてて辛くなってきたんだけどどうしたらいいこれ。</w:t>
+      </w:r>
+    </w:p>
+    <w:p/>
+    <w:p>
+      <w:r>
+        <w:rPr>
+          <w:rFonts w:hint="eastAsia"/>
+        </w:rPr>
+        <w:t>ということで、男性の皆さんは周りの女性に優しくしましょうということである（白目）。「チョコ</w:t>
+      </w:r>
+      <w:r>
+        <w:rPr>
+          <w:rFonts w:hint="eastAsia"/>
+        </w:rPr>
+        <w:t>を</w:t>
+      </w:r>
+      <w:r>
+        <w:rPr>
+          <w:rFonts w:hint="eastAsia"/>
+        </w:rPr>
+        <w:t>くれたらホワイトデーに倍返しします！」と宣言してもいいかもしれないが、</w:t>
+      </w:r>
+      <w:r>
+        <w:rPr>
+          <w:rFonts w:hint="eastAsia"/>
+        </w:rPr>
+        <w:t>それでチョコをくれるような短期投資型の女性は何か怖いので、身近な人と日頃から信頼を築</w:t>
+      </w:r>
+      <w:r>
+        <w:rPr>
+          <w:rFonts w:hint="eastAsia"/>
+        </w:rPr>
+        <w:t>いていく</w:t>
+      </w:r>
+      <w:r>
+        <w:rPr>
+          <w:rFonts w:hint="eastAsia"/>
+        </w:rPr>
+        <w:t>のが一番だろう。</w:t>
+      </w:r>
+      <w:r>
+        <w:rPr>
+          <w:rFonts w:hint="eastAsia"/>
+        </w:rPr>
+        <w:t>そうして、あなたの彼女への貢献度が円換算で総額</w:t>
+      </w:r>
+      <w:r>
+        <w:t>10,000</w:t>
+      </w:r>
+      <w:r>
+        <w:rPr>
+          <w:rFonts w:hint="eastAsia"/>
+        </w:rPr>
+        <w:t>円を超えれば、500円くらいの既製品チョコレートくらいは「まぁお世話になってるし、コレあいつにも買っとくか」と思ってもらえるかもしれない。思ってもらえないかもしれないけど。</w:t>
       </w:r>
     </w:p>
     <w:p/>
@@ -205,18 +595,10 @@
         <w:rPr>
           <w:rFonts w:hint="eastAsia"/>
         </w:rPr>
-        <w:t>もしそう答える男性がいたら、それはスキーマの歪みである。</w:t>
-      </w:r>
-      <w:bookmarkStart w:id="0" w:name="_GoBack"/>
-      <w:bookmarkEnd w:id="0"/>
+        <w:t>思ってもらえなかった人は、ドイツで気楽なバレンタインを過ごすとよい。歓迎である。</w:t>
+      </w:r>
     </w:p>
-    <w:p>
-      <w:pPr>
-        <w:rPr>
-          <w:rFonts w:hint="eastAsia"/>
-        </w:rPr>
-      </w:pPr>
-    </w:p>
+    <w:p/>
     <w:sectPr>
       <w:pgSz w:w="11906" w:h="16838"/>
       <w:pgMar w:top="1985" w:right="1701" w:bottom="1701" w:left="1701" w:header="851" w:footer="992" w:gutter="0"/>

</xml_diff>